<commit_message>
feat: lab4-cache report finish
</commit_message>
<xml_diff>
--- a/comp-organ/lab4/report/200110428-杨杰睿-实验4实验报告.docx
+++ b/comp-organ/lab4/report/200110428-杨杰睿-实验4实验报告.docx
@@ -981,6 +981,7 @@
             <w:pPr>
               <w:pStyle w:val="14"/>
               <w:numPr>
+                <w:ilvl w:val="0"/>
                 <w:numId w:val="0"/>
               </w:numPr>
               <w:spacing w:before="100" w:beforeAutospacing="1" w:after="100" w:afterAutospacing="1" w:line="400" w:lineRule="exact"/>
@@ -1061,8 +1062,6 @@
               </w:rPr>
               <w:t>状态定义和描述如下：</w:t>
             </w:r>
-            <w:bookmarkStart w:id="1" w:name="_GoBack"/>
-            <w:bookmarkEnd w:id="1"/>
           </w:p>
           <w:p>
             <w:pPr>
@@ -1341,37 +1340,1143 @@
               <w:ind w:firstLine="0" w:firstLineChars="0"/>
               <w:jc w:val="left"/>
               <w:rPr>
-                <w:color w:val="000000" w:themeColor="text1"/>
-                <w:sz w:val="22"/>
-                <w:szCs w:val="21"/>
+                <w:rFonts w:hint="default" w:eastAsia="宋体"/>
+                <w:color w:val="000000" w:themeColor="text1"/>
+                <w:sz w:val="22"/>
+                <w:szCs w:val="21"/>
+                <w:lang w:val="en-US" w:eastAsia="zh-CN"/>
               </w:rPr>
             </w:pPr>
             <w:r>
-              <w:rPr>
-                <w:rFonts w:hint="eastAsia"/>
-                <w:color w:val="000000" w:themeColor="text1"/>
-                <w:sz w:val="22"/>
-                <w:szCs w:val="21"/>
+              <w:drawing>
+                <wp:anchor distT="0" distB="0" distL="114300" distR="114300" simplePos="0" relativeHeight="251662336" behindDoc="0" locked="0" layoutInCell="1" allowOverlap="1">
+                  <wp:simplePos x="0" y="0"/>
+                  <wp:positionH relativeFrom="column">
+                    <wp:posOffset>-54610</wp:posOffset>
+                  </wp:positionH>
+                  <wp:positionV relativeFrom="paragraph">
+                    <wp:posOffset>435610</wp:posOffset>
+                  </wp:positionV>
+                  <wp:extent cx="5273675" cy="2509520"/>
+                  <wp:effectExtent l="0" t="0" r="14605" b="5080"/>
+                  <wp:wrapTopAndBottom/>
+                  <wp:docPr id="1" name="图片 1"/>
+                  <wp:cNvGraphicFramePr>
+                    <a:graphicFrameLocks xmlns:a="http://schemas.openxmlformats.org/drawingml/2006/main" noChangeAspect="1"/>
+                  </wp:cNvGraphicFramePr>
+                  <a:graphic xmlns:a="http://schemas.openxmlformats.org/drawingml/2006/main">
+                    <a:graphicData uri="http://schemas.openxmlformats.org/drawingml/2006/picture">
+                      <pic:pic xmlns:pic="http://schemas.openxmlformats.org/drawingml/2006/picture">
+                        <pic:nvPicPr>
+                          <pic:cNvPr id="1" name="图片 1"/>
+                          <pic:cNvPicPr>
+                            <a:picLocks noChangeAspect="1"/>
+                          </pic:cNvPicPr>
+                        </pic:nvPicPr>
+                        <pic:blipFill>
+                          <a:blip r:embed="rId8"/>
+                          <a:stretch>
+                            <a:fillRect/>
+                          </a:stretch>
+                        </pic:blipFill>
+                        <pic:spPr>
+                          <a:xfrm>
+                            <a:off x="0" y="0"/>
+                            <a:ext cx="5273675" cy="2509520"/>
+                          </a:xfrm>
+                          <a:prstGeom prst="rect">
+                            <a:avLst/>
+                          </a:prstGeom>
+                          <a:noFill/>
+                          <a:ln>
+                            <a:noFill/>
+                          </a:ln>
+                        </pic:spPr>
+                      </pic:pic>
+                    </a:graphicData>
+                  </a:graphic>
+                </wp:anchor>
+              </w:drawing>
+            </w:r>
+            <w:r>
+              <w:rPr>
+                <w:rFonts w:hint="eastAsia"/>
+                <w:lang w:val="en-US" w:eastAsia="zh-CN"/>
+              </w:rPr>
+              <w:t>仿真通过，仿真截图如下所示：</w:t>
+            </w:r>
+          </w:p>
+          <w:p>
+            <w:pPr>
+              <w:pStyle w:val="14"/>
+              <w:spacing w:before="100" w:beforeAutospacing="1" w:after="100" w:afterAutospacing="1" w:line="400" w:lineRule="exact"/>
+              <w:ind w:firstLine="0" w:firstLineChars="0"/>
+              <w:jc w:val="left"/>
+              <w:rPr>
+                <w:rFonts w:hint="eastAsia"/>
+                <w:color w:val="000000" w:themeColor="text1"/>
+                <w:sz w:val="22"/>
+                <w:szCs w:val="21"/>
+                <w:lang w:val="en-US" w:eastAsia="zh-CN"/>
+              </w:rPr>
+            </w:pPr>
+            <w:r>
+              <w:rPr>
+                <w:rFonts w:hint="eastAsia"/>
+                <w:color w:val="000000" w:themeColor="text1"/>
+                <w:sz w:val="22"/>
+                <w:szCs w:val="21"/>
+                <w:lang w:val="en-US" w:eastAsia="zh-CN"/>
+              </w:rPr>
+              <w:t>时序分析如下：</w:t>
+            </w:r>
+          </w:p>
+          <w:p>
+            <w:pPr>
+              <w:pStyle w:val="14"/>
+              <w:numPr>
+                <w:ilvl w:val="0"/>
+                <w:numId w:val="3"/>
+              </w:numPr>
+              <w:spacing w:before="100" w:beforeAutospacing="1" w:after="100" w:afterAutospacing="1" w:line="400" w:lineRule="exact"/>
+              <w:ind w:left="425" w:leftChars="0" w:hanging="425" w:firstLineChars="0"/>
+              <w:jc w:val="left"/>
+              <w:rPr>
+                <w:rFonts w:hint="default" w:eastAsia="宋体"/>
+                <w:color w:val="000000" w:themeColor="text1"/>
+                <w:sz w:val="22"/>
+                <w:szCs w:val="21"/>
+                <w:lang w:val="en-US" w:eastAsia="zh-CN"/>
+              </w:rPr>
+            </w:pPr>
+            <w:r>
+              <w:rPr>
+                <w:rFonts w:hint="eastAsia"/>
+                <w:lang w:val="en-US" w:eastAsia="zh-CN"/>
+              </w:rPr>
+              <w:t>读命中</w:t>
+            </w:r>
+          </w:p>
+          <w:p>
+            <w:pPr>
+              <w:pStyle w:val="14"/>
+              <w:widowControl w:val="0"/>
+              <w:numPr>
+                <w:numId w:val="0"/>
+              </w:numPr>
+              <w:spacing w:before="100" w:beforeAutospacing="1" w:after="100" w:afterAutospacing="1" w:line="400" w:lineRule="exact"/>
+              <w:jc w:val="left"/>
+              <w:rPr>
+                <w:rFonts w:hint="eastAsia"/>
+                <w:color w:val="000000" w:themeColor="text1"/>
+                <w:sz w:val="22"/>
+                <w:szCs w:val="21"/>
+                <w:lang w:val="en-US" w:eastAsia="zh-CN"/>
+              </w:rPr>
+            </w:pPr>
+            <w:r>
+              <w:drawing>
+                <wp:anchor distT="0" distB="0" distL="114300" distR="114300" simplePos="0" relativeHeight="251665408" behindDoc="0" locked="0" layoutInCell="1" allowOverlap="1">
+                  <wp:simplePos x="0" y="0"/>
+                  <wp:positionH relativeFrom="column">
+                    <wp:posOffset>-46990</wp:posOffset>
+                  </wp:positionH>
+                  <wp:positionV relativeFrom="paragraph">
+                    <wp:posOffset>5080</wp:posOffset>
+                  </wp:positionV>
+                  <wp:extent cx="5270500" cy="2795270"/>
+                  <wp:effectExtent l="0" t="0" r="2540" b="8890"/>
+                  <wp:wrapTopAndBottom/>
+                  <wp:docPr id="7" name="图片 4"/>
+                  <wp:cNvGraphicFramePr>
+                    <a:graphicFrameLocks xmlns:a="http://schemas.openxmlformats.org/drawingml/2006/main" noChangeAspect="1"/>
+                  </wp:cNvGraphicFramePr>
+                  <a:graphic xmlns:a="http://schemas.openxmlformats.org/drawingml/2006/main">
+                    <a:graphicData uri="http://schemas.openxmlformats.org/drawingml/2006/picture">
+                      <pic:pic xmlns:pic="http://schemas.openxmlformats.org/drawingml/2006/picture">
+                        <pic:nvPicPr>
+                          <pic:cNvPr id="7" name="图片 4"/>
+                          <pic:cNvPicPr>
+                            <a:picLocks noChangeAspect="1"/>
+                          </pic:cNvPicPr>
+                        </pic:nvPicPr>
+                        <pic:blipFill>
+                          <a:blip r:embed="rId9"/>
+                          <a:stretch>
+                            <a:fillRect/>
+                          </a:stretch>
+                        </pic:blipFill>
+                        <pic:spPr>
+                          <a:xfrm>
+                            <a:off x="0" y="0"/>
+                            <a:ext cx="5270500" cy="2795270"/>
+                          </a:xfrm>
+                          <a:prstGeom prst="rect">
+                            <a:avLst/>
+                          </a:prstGeom>
+                          <a:noFill/>
+                          <a:ln>
+                            <a:noFill/>
+                          </a:ln>
+                        </pic:spPr>
+                      </pic:pic>
+                    </a:graphicData>
+                  </a:graphic>
+                </wp:anchor>
+              </w:drawing>
+            </w:r>
+            <w:r>
+              <w:rPr>
+                <w:rFonts w:hint="default"/>
+                <w:color w:val="000000" w:themeColor="text1"/>
+                <w:sz w:val="22"/>
+                <w:szCs w:val="21"/>
+                <w:lang w:val="en-US" w:eastAsia="zh-CN"/>
+              </w:rPr>
+              <w:t>530ns-610ns</w:t>
+            </w:r>
+            <w:r>
+              <w:rPr>
+                <w:rFonts w:hint="eastAsia"/>
+                <w:color w:val="000000" w:themeColor="text1"/>
+                <w:sz w:val="22"/>
+                <w:szCs w:val="21"/>
+                <w:lang w:val="en-US" w:eastAsia="zh-CN"/>
+              </w:rPr>
+              <w:t>：当前待访问地址为1，cache非空已经由此前得到更新，读命中，从控制台输出可见，访问地址为1，等待cache响应较短时间后，cache读命中，取回数据11，和期望的答案相符，该地址测试通过。</w:t>
+            </w:r>
+          </w:p>
+          <w:p>
+            <w:pPr>
+              <w:pStyle w:val="14"/>
+              <w:widowControl w:val="0"/>
+              <w:numPr>
+                <w:numId w:val="0"/>
+              </w:numPr>
+              <w:spacing w:before="100" w:beforeAutospacing="1" w:after="100" w:afterAutospacing="1" w:line="400" w:lineRule="exact"/>
+              <w:jc w:val="left"/>
+              <w:rPr>
+                <w:rFonts w:hint="default" w:eastAsia="宋体"/>
+                <w:color w:val="000000" w:themeColor="text1"/>
+                <w:sz w:val="22"/>
+                <w:szCs w:val="21"/>
+                <w:lang w:val="en-US" w:eastAsia="zh-CN"/>
+              </w:rPr>
+            </w:pPr>
+            <w:r>
+              <w:rPr>
+                <w:rFonts w:hint="eastAsia"/>
+                <w:color w:val="000000" w:themeColor="text1"/>
+                <w:sz w:val="22"/>
+                <w:szCs w:val="21"/>
+                <w:lang w:val="en-US" w:eastAsia="zh-CN"/>
+              </w:rPr>
+              <w:t>610ns-</w:t>
+            </w:r>
+            <w:r>
+              <w:rPr>
+                <w:rFonts w:hint="default"/>
+                <w:color w:val="000000" w:themeColor="text1"/>
+                <w:sz w:val="22"/>
+                <w:szCs w:val="21"/>
+                <w:lang w:val="en-US" w:eastAsia="zh-CN"/>
+              </w:rPr>
+              <w:t>690ns</w:t>
+            </w:r>
+            <w:r>
+              <w:rPr>
+                <w:rFonts w:hint="eastAsia"/>
+                <w:color w:val="000000" w:themeColor="text1"/>
+                <w:sz w:val="22"/>
+                <w:szCs w:val="21"/>
+                <w:lang w:val="en-US" w:eastAsia="zh-CN"/>
+              </w:rPr>
+              <w:t>：当前待访问地址为2，cache非空，读命中，从控制台输出可见，访问地址为2，短暂的等待cache响应后，cache读命中，取回数据</w:t>
+            </w:r>
+            <w:r>
+              <w:rPr>
+                <w:rFonts w:hint="default"/>
+                <w:color w:val="000000" w:themeColor="text1"/>
+                <w:sz w:val="22"/>
+                <w:szCs w:val="21"/>
+                <w:lang w:val="en-US" w:eastAsia="zh-CN"/>
+              </w:rPr>
+              <w:t>12</w:t>
+            </w:r>
+            <w:r>
+              <w:rPr>
+                <w:rFonts w:hint="eastAsia"/>
+                <w:color w:val="000000" w:themeColor="text1"/>
+                <w:sz w:val="22"/>
+                <w:szCs w:val="21"/>
+                <w:lang w:val="en-US" w:eastAsia="zh-CN"/>
+              </w:rPr>
+              <w:t>，和trace期望获得的答案相符，该地址测试通过。</w:t>
+            </w:r>
+          </w:p>
+          <w:p>
+            <w:pPr>
+              <w:pStyle w:val="14"/>
+              <w:numPr>
+                <w:ilvl w:val="0"/>
+                <w:numId w:val="3"/>
+              </w:numPr>
+              <w:spacing w:before="100" w:beforeAutospacing="1" w:after="100" w:afterAutospacing="1" w:line="400" w:lineRule="exact"/>
+              <w:ind w:left="425" w:leftChars="0" w:hanging="425" w:firstLineChars="0"/>
+              <w:jc w:val="left"/>
+              <w:rPr>
+                <w:rFonts w:hint="default" w:eastAsia="宋体"/>
+                <w:color w:val="000000" w:themeColor="text1"/>
+                <w:sz w:val="22"/>
+                <w:szCs w:val="21"/>
+                <w:lang w:val="en-US" w:eastAsia="zh-CN"/>
+              </w:rPr>
+            </w:pPr>
+            <w:r>
+              <w:rPr>
+                <w:rFonts w:hint="eastAsia"/>
+                <w:lang w:val="en-US" w:eastAsia="zh-CN"/>
+              </w:rPr>
+              <w:t>读缺失</w:t>
+            </w:r>
+          </w:p>
+          <w:p>
+            <w:pPr>
+              <w:pStyle w:val="14"/>
+              <w:numPr>
+                <w:ilvl w:val="0"/>
+                <w:numId w:val="0"/>
+              </w:numPr>
+              <w:spacing w:before="100" w:beforeAutospacing="1" w:after="100" w:afterAutospacing="1" w:line="400" w:lineRule="exact"/>
+              <w:ind w:leftChars="0"/>
+              <w:jc w:val="left"/>
+              <w:rPr>
+                <w:rFonts w:hint="eastAsia"/>
+                <w:color w:val="000000" w:themeColor="text1"/>
+                <w:sz w:val="22"/>
+                <w:szCs w:val="21"/>
+                <w:lang w:val="en-US" w:eastAsia="zh-CN"/>
+              </w:rPr>
+            </w:pPr>
+            <w:r>
+              <w:drawing>
+                <wp:anchor distT="0" distB="0" distL="114300" distR="114300" simplePos="0" relativeHeight="251663360" behindDoc="0" locked="0" layoutInCell="1" allowOverlap="1">
+                  <wp:simplePos x="0" y="0"/>
+                  <wp:positionH relativeFrom="column">
+                    <wp:posOffset>-31750</wp:posOffset>
+                  </wp:positionH>
+                  <wp:positionV relativeFrom="paragraph">
+                    <wp:posOffset>12700</wp:posOffset>
+                  </wp:positionV>
+                  <wp:extent cx="5270500" cy="1911985"/>
+                  <wp:effectExtent l="0" t="0" r="2540" b="8255"/>
+                  <wp:wrapTopAndBottom/>
+                  <wp:docPr id="5" name="图片 2"/>
+                  <wp:cNvGraphicFramePr>
+                    <a:graphicFrameLocks xmlns:a="http://schemas.openxmlformats.org/drawingml/2006/main" noChangeAspect="1"/>
+                  </wp:cNvGraphicFramePr>
+                  <a:graphic xmlns:a="http://schemas.openxmlformats.org/drawingml/2006/main">
+                    <a:graphicData uri="http://schemas.openxmlformats.org/drawingml/2006/picture">
+                      <pic:pic xmlns:pic="http://schemas.openxmlformats.org/drawingml/2006/picture">
+                        <pic:nvPicPr>
+                          <pic:cNvPr id="5" name="图片 2"/>
+                          <pic:cNvPicPr>
+                            <a:picLocks noChangeAspect="1"/>
+                          </pic:cNvPicPr>
+                        </pic:nvPicPr>
+                        <pic:blipFill>
+                          <a:blip r:embed="rId10"/>
+                          <a:stretch>
+                            <a:fillRect/>
+                          </a:stretch>
+                        </pic:blipFill>
+                        <pic:spPr>
+                          <a:xfrm>
+                            <a:off x="0" y="0"/>
+                            <a:ext cx="5270500" cy="1911985"/>
+                          </a:xfrm>
+                          <a:prstGeom prst="rect">
+                            <a:avLst/>
+                          </a:prstGeom>
+                          <a:noFill/>
+                          <a:ln>
+                            <a:noFill/>
+                          </a:ln>
+                        </pic:spPr>
+                      </pic:pic>
+                    </a:graphicData>
+                  </a:graphic>
+                </wp:anchor>
+              </w:drawing>
+            </w:r>
+            <w:r>
+              <w:rPr>
+                <w:rFonts w:hint="eastAsia"/>
+                <w:color w:val="000000" w:themeColor="text1"/>
+                <w:sz w:val="22"/>
+                <w:szCs w:val="21"/>
+                <w:lang w:val="en-US" w:eastAsia="zh-CN"/>
+              </w:rPr>
+              <w:t>30.100ns-510.100ns：初始时访问地址为0，cache为空，故必然为读缺失，从控制台输出可见，访问地址为0，等待cache响应持续多个周期后，cache中对应块更新为26，从cache中取回值26，读取成功，与所期望答案相符，测试通过。</w:t>
+            </w:r>
+          </w:p>
+          <w:p>
+            <w:pPr>
+              <w:pStyle w:val="14"/>
+              <w:numPr>
+                <w:ilvl w:val="0"/>
+                <w:numId w:val="0"/>
+              </w:numPr>
+              <w:spacing w:before="100" w:beforeAutospacing="1" w:after="100" w:afterAutospacing="1" w:line="400" w:lineRule="exact"/>
+              <w:ind w:leftChars="0"/>
+              <w:jc w:val="left"/>
+              <w:rPr>
+                <w:rFonts w:hint="default" w:eastAsia="宋体"/>
+                <w:color w:val="000000" w:themeColor="text1"/>
+                <w:sz w:val="22"/>
+                <w:szCs w:val="21"/>
+                <w:lang w:val="en-US" w:eastAsia="zh-CN"/>
+              </w:rPr>
+            </w:pPr>
+            <w:r>
+              <w:drawing>
+                <wp:anchor distT="0" distB="0" distL="114300" distR="114300" simplePos="0" relativeHeight="251664384" behindDoc="0" locked="0" layoutInCell="1" allowOverlap="1">
+                  <wp:simplePos x="0" y="0"/>
+                  <wp:positionH relativeFrom="column">
+                    <wp:posOffset>-50165</wp:posOffset>
+                  </wp:positionH>
+                  <wp:positionV relativeFrom="paragraph">
+                    <wp:posOffset>1270</wp:posOffset>
+                  </wp:positionV>
+                  <wp:extent cx="5266690" cy="2766695"/>
+                  <wp:effectExtent l="0" t="0" r="6350" b="6985"/>
+                  <wp:wrapTopAndBottom/>
+                  <wp:docPr id="6" name="图片 3"/>
+                  <wp:cNvGraphicFramePr>
+                    <a:graphicFrameLocks xmlns:a="http://schemas.openxmlformats.org/drawingml/2006/main" noChangeAspect="1"/>
+                  </wp:cNvGraphicFramePr>
+                  <a:graphic xmlns:a="http://schemas.openxmlformats.org/drawingml/2006/main">
+                    <a:graphicData uri="http://schemas.openxmlformats.org/drawingml/2006/picture">
+                      <pic:pic xmlns:pic="http://schemas.openxmlformats.org/drawingml/2006/picture">
+                        <pic:nvPicPr>
+                          <pic:cNvPr id="6" name="图片 3"/>
+                          <pic:cNvPicPr>
+                            <a:picLocks noChangeAspect="1"/>
+                          </pic:cNvPicPr>
+                        </pic:nvPicPr>
+                        <pic:blipFill>
+                          <a:blip r:embed="rId11"/>
+                          <a:stretch>
+                            <a:fillRect/>
+                          </a:stretch>
+                        </pic:blipFill>
+                        <pic:spPr>
+                          <a:xfrm>
+                            <a:off x="0" y="0"/>
+                            <a:ext cx="5266690" cy="2766695"/>
+                          </a:xfrm>
+                          <a:prstGeom prst="rect">
+                            <a:avLst/>
+                          </a:prstGeom>
+                          <a:noFill/>
+                          <a:ln>
+                            <a:noFill/>
+                          </a:ln>
+                        </pic:spPr>
+                      </pic:pic>
+                    </a:graphicData>
+                  </a:graphic>
+                </wp:anchor>
+              </w:drawing>
+            </w:r>
+            <w:r>
+              <w:rPr>
+                <w:rFonts w:hint="eastAsia"/>
+                <w:color w:val="000000" w:themeColor="text1"/>
+                <w:sz w:val="22"/>
+                <w:szCs w:val="21"/>
+                <w:lang w:val="en-US" w:eastAsia="zh-CN"/>
+              </w:rPr>
+              <w:t>790.100ns-1190.100ns：当前待访问地址为4，cache为空，故必然为读缺失，从控制台输出可见，访问地址为4，等待cache响应持续多个周期后，cache中对应的块更新为128，从cache中取回值128，读取成功，与所期望答案相符，测试通过。</w:t>
+            </w:r>
+          </w:p>
+          <w:p>
+            <w:pPr>
+              <w:pStyle w:val="14"/>
+              <w:numPr>
+                <w:ilvl w:val="0"/>
+                <w:numId w:val="3"/>
+              </w:numPr>
+              <w:spacing w:before="100" w:beforeAutospacing="1" w:after="100" w:afterAutospacing="1" w:line="400" w:lineRule="exact"/>
+              <w:ind w:left="425" w:leftChars="0" w:hanging="425" w:firstLineChars="0"/>
+              <w:jc w:val="left"/>
+              <w:rPr>
+                <w:rFonts w:hint="default" w:eastAsia="宋体"/>
+                <w:color w:val="000000" w:themeColor="text1"/>
+                <w:sz w:val="22"/>
+                <w:szCs w:val="21"/>
+                <w:lang w:val="en-US" w:eastAsia="zh-CN"/>
+              </w:rPr>
+            </w:pPr>
+            <w:r>
+              <w:rPr>
+                <w:rFonts w:hint="eastAsia"/>
+                <w:lang w:val="en-US" w:eastAsia="zh-CN"/>
+              </w:rPr>
+              <w:t>写命中</w:t>
+            </w:r>
+          </w:p>
+          <w:p>
+            <w:pPr>
+              <w:pStyle w:val="14"/>
+              <w:widowControl w:val="0"/>
+              <w:numPr>
+                <w:numId w:val="0"/>
+              </w:numPr>
+              <w:spacing w:before="100" w:beforeAutospacing="1" w:after="100" w:afterAutospacing="1" w:line="400" w:lineRule="exact"/>
+              <w:jc w:val="left"/>
+              <w:rPr>
+                <w:rFonts w:hint="eastAsia"/>
+                <w:color w:val="000000" w:themeColor="text1"/>
+                <w:sz w:val="22"/>
+                <w:szCs w:val="21"/>
+                <w:lang w:val="en-US" w:eastAsia="zh-CN"/>
+              </w:rPr>
+            </w:pPr>
+            <w:r>
+              <w:rPr>
+                <w:rFonts w:hint="default"/>
+                <w:color w:val="000000" w:themeColor="text1"/>
+                <w:sz w:val="22"/>
+                <w:szCs w:val="21"/>
+                <w:lang w:val="en-US" w:eastAsia="zh-CN"/>
+              </w:rPr>
+              <w:t>1393770ns-1394670ns</w:t>
+            </w:r>
+            <w:r>
+              <w:rPr>
+                <w:rFonts w:hint="eastAsia"/>
+                <w:color w:val="000000" w:themeColor="text1"/>
+                <w:sz w:val="22"/>
+                <w:szCs w:val="21"/>
+                <w:lang w:val="en-US" w:eastAsia="zh-CN"/>
+              </w:rPr>
+              <w:t>：当前访问的地址为0x</w:t>
+            </w:r>
+            <w:r>
+              <w:rPr>
+                <w:rFonts w:hint="default"/>
+                <w:color w:val="000000" w:themeColor="text1"/>
+                <w:sz w:val="22"/>
+                <w:szCs w:val="21"/>
+                <w:lang w:val="en-US" w:eastAsia="zh-CN"/>
+              </w:rPr>
+              <w:t>1f04</w:t>
+            </w:r>
+            <w:r>
+              <w:rPr>
+                <w:rFonts w:hint="eastAsia"/>
+                <w:color w:val="000000" w:themeColor="text1"/>
+                <w:sz w:val="22"/>
+                <w:szCs w:val="21"/>
+                <w:lang w:val="en-US" w:eastAsia="zh-CN"/>
+              </w:rPr>
+              <w:t>，写命中，需要更新cache和主存的</w:t>
+            </w:r>
+            <w:r>
+              <w:drawing>
+                <wp:anchor distT="0" distB="0" distL="114300" distR="114300" simplePos="0" relativeHeight="251668480" behindDoc="0" locked="0" layoutInCell="1" allowOverlap="1">
+                  <wp:simplePos x="0" y="0"/>
+                  <wp:positionH relativeFrom="column">
+                    <wp:posOffset>-31750</wp:posOffset>
+                  </wp:positionH>
+                  <wp:positionV relativeFrom="paragraph">
+                    <wp:posOffset>4010025</wp:posOffset>
+                  </wp:positionV>
+                  <wp:extent cx="5267325" cy="2802255"/>
+                  <wp:effectExtent l="0" t="0" r="5715" b="1905"/>
+                  <wp:wrapTopAndBottom/>
+                  <wp:docPr id="10" name="图片 7"/>
+                  <wp:cNvGraphicFramePr>
+                    <a:graphicFrameLocks xmlns:a="http://schemas.openxmlformats.org/drawingml/2006/main" noChangeAspect="1"/>
+                  </wp:cNvGraphicFramePr>
+                  <a:graphic xmlns:a="http://schemas.openxmlformats.org/drawingml/2006/main">
+                    <a:graphicData uri="http://schemas.openxmlformats.org/drawingml/2006/picture">
+                      <pic:pic xmlns:pic="http://schemas.openxmlformats.org/drawingml/2006/picture">
+                        <pic:nvPicPr>
+                          <pic:cNvPr id="10" name="图片 7"/>
+                          <pic:cNvPicPr>
+                            <a:picLocks noChangeAspect="1"/>
+                          </pic:cNvPicPr>
+                        </pic:nvPicPr>
+                        <pic:blipFill>
+                          <a:blip r:embed="rId12"/>
+                          <a:stretch>
+                            <a:fillRect/>
+                          </a:stretch>
+                        </pic:blipFill>
+                        <pic:spPr>
+                          <a:xfrm>
+                            <a:off x="0" y="0"/>
+                            <a:ext cx="5267325" cy="2802255"/>
+                          </a:xfrm>
+                          <a:prstGeom prst="rect">
+                            <a:avLst/>
+                          </a:prstGeom>
+                          <a:noFill/>
+                          <a:ln>
+                            <a:noFill/>
+                          </a:ln>
+                        </pic:spPr>
+                      </pic:pic>
+                    </a:graphicData>
+                  </a:graphic>
+                </wp:anchor>
+              </w:drawing>
+            </w:r>
+            <w:r>
+              <w:drawing>
+                <wp:anchor distT="0" distB="0" distL="114300" distR="114300" simplePos="0" relativeHeight="251667456" behindDoc="0" locked="0" layoutInCell="1" allowOverlap="1">
+                  <wp:simplePos x="0" y="0"/>
+                  <wp:positionH relativeFrom="column">
+                    <wp:posOffset>-50165</wp:posOffset>
+                  </wp:positionH>
+                  <wp:positionV relativeFrom="paragraph">
+                    <wp:posOffset>8890</wp:posOffset>
+                  </wp:positionV>
+                  <wp:extent cx="5262880" cy="2790825"/>
+                  <wp:effectExtent l="0" t="0" r="10160" b="13335"/>
+                  <wp:wrapTopAndBottom/>
+                  <wp:docPr id="9" name="图片 6"/>
+                  <wp:cNvGraphicFramePr>
+                    <a:graphicFrameLocks xmlns:a="http://schemas.openxmlformats.org/drawingml/2006/main" noChangeAspect="1"/>
+                  </wp:cNvGraphicFramePr>
+                  <a:graphic xmlns:a="http://schemas.openxmlformats.org/drawingml/2006/main">
+                    <a:graphicData uri="http://schemas.openxmlformats.org/drawingml/2006/picture">
+                      <pic:pic xmlns:pic="http://schemas.openxmlformats.org/drawingml/2006/picture">
+                        <pic:nvPicPr>
+                          <pic:cNvPr id="9" name="图片 6"/>
+                          <pic:cNvPicPr>
+                            <a:picLocks noChangeAspect="1"/>
+                          </pic:cNvPicPr>
+                        </pic:nvPicPr>
+                        <pic:blipFill>
+                          <a:blip r:embed="rId13"/>
+                          <a:stretch>
+                            <a:fillRect/>
+                          </a:stretch>
+                        </pic:blipFill>
+                        <pic:spPr>
+                          <a:xfrm>
+                            <a:off x="0" y="0"/>
+                            <a:ext cx="5262880" cy="2790825"/>
+                          </a:xfrm>
+                          <a:prstGeom prst="rect">
+                            <a:avLst/>
+                          </a:prstGeom>
+                          <a:noFill/>
+                          <a:ln>
+                            <a:noFill/>
+                          </a:ln>
+                        </pic:spPr>
+                      </pic:pic>
+                    </a:graphicData>
+                  </a:graphic>
+                </wp:anchor>
+              </w:drawing>
+            </w:r>
+            <w:r>
+              <w:rPr>
+                <w:rFonts w:hint="eastAsia"/>
+                <w:color w:val="000000" w:themeColor="text1"/>
+                <w:sz w:val="22"/>
+                <w:szCs w:val="21"/>
+                <w:lang w:val="en-US" w:eastAsia="zh-CN"/>
+              </w:rPr>
+              <w:t>值，由控制台输出可见，写地址为7940，写数据为255，写命中后cache行被替换，数据写入cache也写入主存，在</w:t>
+            </w:r>
+            <w:r>
+              <w:rPr>
+                <w:rFonts w:hint="default"/>
+                <w:color w:val="000000" w:themeColor="text1"/>
+                <w:sz w:val="22"/>
+                <w:szCs w:val="21"/>
+                <w:lang w:val="en-US" w:eastAsia="zh-CN"/>
+              </w:rPr>
+              <w:t>1393830ns-1394250ns</w:t>
+            </w:r>
+            <w:r>
+              <w:rPr>
+                <w:rFonts w:hint="eastAsia"/>
+                <w:color w:val="000000" w:themeColor="text1"/>
+                <w:sz w:val="22"/>
+                <w:szCs w:val="21"/>
+                <w:lang w:val="en-US" w:eastAsia="zh-CN"/>
+              </w:rPr>
+              <w:t>期间从</w:t>
+            </w:r>
+            <w:r>
+              <w:rPr>
+                <w:rFonts w:hint="default"/>
+                <w:color w:val="000000" w:themeColor="text1"/>
+                <w:sz w:val="22"/>
+                <w:szCs w:val="21"/>
+                <w:lang w:val="en-US" w:eastAsia="zh-CN"/>
+              </w:rPr>
+              <w:t>0x0004</w:t>
+            </w:r>
+            <w:r>
+              <w:rPr>
+                <w:rFonts w:hint="eastAsia"/>
+                <w:color w:val="000000" w:themeColor="text1"/>
+                <w:sz w:val="22"/>
+                <w:szCs w:val="21"/>
+                <w:lang w:val="en-US" w:eastAsia="zh-CN"/>
+              </w:rPr>
+              <w:t>读取数据刷新掉cache中内容，再从0x</w:t>
+            </w:r>
+            <w:r>
+              <w:rPr>
+                <w:rFonts w:hint="default"/>
+                <w:color w:val="000000" w:themeColor="text1"/>
+                <w:sz w:val="22"/>
+                <w:szCs w:val="21"/>
+                <w:lang w:val="en-US" w:eastAsia="zh-CN"/>
+              </w:rPr>
+              <w:t>1f04</w:t>
+            </w:r>
+            <w:r>
+              <w:rPr>
+                <w:rFonts w:hint="eastAsia"/>
+                <w:color w:val="000000" w:themeColor="text1"/>
+                <w:sz w:val="22"/>
+                <w:szCs w:val="21"/>
+                <w:lang w:val="en-US" w:eastAsia="zh-CN"/>
+              </w:rPr>
+              <w:t>读取，等待cache响应多个周期后读取主存内数值与当前写入数值相同为255，该地址测试通过。</w:t>
+            </w:r>
+          </w:p>
+          <w:p>
+            <w:pPr>
+              <w:pStyle w:val="14"/>
+              <w:widowControl w:val="0"/>
+              <w:numPr>
+                <w:numId w:val="0"/>
+              </w:numPr>
+              <w:spacing w:before="100" w:beforeAutospacing="1" w:after="100" w:afterAutospacing="1" w:line="400" w:lineRule="exact"/>
+              <w:jc w:val="left"/>
+              <w:rPr>
+                <w:rFonts w:hint="eastAsia" w:eastAsia="宋体"/>
+                <w:color w:val="000000" w:themeColor="text1"/>
+                <w:sz w:val="22"/>
+                <w:szCs w:val="21"/>
+                <w:lang w:val="en-US" w:eastAsia="zh-CN"/>
+              </w:rPr>
+            </w:pPr>
+            <w:r>
+              <w:rPr>
+                <w:rFonts w:hint="default"/>
+                <w:color w:val="000000" w:themeColor="text1"/>
+                <w:sz w:val="22"/>
+                <w:szCs w:val="21"/>
+                <w:lang w:val="en-US" w:eastAsia="zh-CN"/>
+              </w:rPr>
+              <w:t>1394670ns-1395570ns</w:t>
+            </w:r>
+            <w:r>
+              <w:rPr>
+                <w:rFonts w:hint="eastAsia"/>
+                <w:color w:val="000000" w:themeColor="text1"/>
+                <w:sz w:val="22"/>
+                <w:szCs w:val="21"/>
+                <w:lang w:val="en-US" w:eastAsia="zh-CN"/>
+              </w:rPr>
+              <w:t>：当前访问地址为0x1f08，写命中，需要更新cache和主存的值，由控制台输出可见，写地址为7944，写数据为255，写命中后cache行被替换，数据写入cache也写入主存，在</w:t>
+            </w:r>
+            <w:r>
+              <w:rPr>
+                <w:rFonts w:hint="default"/>
+                <w:color w:val="000000" w:themeColor="text1"/>
+                <w:sz w:val="22"/>
+                <w:szCs w:val="21"/>
+                <w:lang w:val="en-US" w:eastAsia="zh-CN"/>
+              </w:rPr>
+              <w:t>13394730ns-1395150ns</w:t>
+            </w:r>
+            <w:r>
+              <w:rPr>
+                <w:rFonts w:hint="eastAsia"/>
+                <w:color w:val="000000" w:themeColor="text1"/>
+                <w:sz w:val="22"/>
+                <w:szCs w:val="21"/>
+                <w:lang w:val="en-US" w:eastAsia="zh-CN"/>
+              </w:rPr>
+              <w:t>期间从</w:t>
+            </w:r>
+            <w:r>
+              <w:rPr>
+                <w:rFonts w:hint="default"/>
+                <w:color w:val="000000" w:themeColor="text1"/>
+                <w:sz w:val="22"/>
+                <w:szCs w:val="21"/>
+                <w:lang w:val="en-US" w:eastAsia="zh-CN"/>
+              </w:rPr>
+              <w:t>0x0008</w:t>
+            </w:r>
+            <w:r>
+              <w:rPr>
+                <w:rFonts w:hint="eastAsia"/>
+                <w:color w:val="000000" w:themeColor="text1"/>
+                <w:sz w:val="22"/>
+                <w:szCs w:val="21"/>
+                <w:lang w:val="en-US" w:eastAsia="zh-CN"/>
+              </w:rPr>
+              <w:t>读取数据刷新掉cache中内容，再从0x1f08读取，等待cache响应多个周期后读取主存内数值与当前写入数值相同为255，该地址测试通过。</w:t>
+            </w:r>
+          </w:p>
+          <w:p>
+            <w:pPr>
+              <w:pStyle w:val="14"/>
+              <w:numPr>
+                <w:ilvl w:val="0"/>
+                <w:numId w:val="3"/>
+              </w:numPr>
+              <w:spacing w:before="100" w:beforeAutospacing="1" w:after="100" w:afterAutospacing="1" w:line="400" w:lineRule="exact"/>
+              <w:ind w:left="425" w:leftChars="0" w:hanging="425" w:firstLineChars="0"/>
+              <w:jc w:val="left"/>
+              <w:rPr>
+                <w:rFonts w:hint="eastAsia"/>
+                <w:color w:val="000000" w:themeColor="text1"/>
+                <w:sz w:val="22"/>
+                <w:szCs w:val="21"/>
+                <w:lang w:val="en-US" w:eastAsia="zh-CN"/>
+              </w:rPr>
+            </w:pPr>
+            <w:r>
+              <w:rPr>
+                <w:rFonts w:hint="eastAsia"/>
+                <w:lang w:val="en-US" w:eastAsia="zh-CN"/>
+              </w:rPr>
+              <w:t>写缺失</w:t>
+            </w:r>
+            <w:r>
+              <w:drawing>
+                <wp:anchor distT="0" distB="0" distL="114300" distR="114300" simplePos="0" relativeHeight="251666432" behindDoc="0" locked="0" layoutInCell="1" allowOverlap="1">
+                  <wp:simplePos x="0" y="0"/>
+                  <wp:positionH relativeFrom="column">
+                    <wp:posOffset>-31750</wp:posOffset>
+                  </wp:positionH>
+                  <wp:positionV relativeFrom="paragraph">
+                    <wp:posOffset>435610</wp:posOffset>
+                  </wp:positionV>
+                  <wp:extent cx="5269865" cy="2801620"/>
+                  <wp:effectExtent l="0" t="0" r="3175" b="2540"/>
+                  <wp:wrapTopAndBottom/>
+                  <wp:docPr id="8" name="图片 5"/>
+                  <wp:cNvGraphicFramePr>
+                    <a:graphicFrameLocks xmlns:a="http://schemas.openxmlformats.org/drawingml/2006/main" noChangeAspect="1"/>
+                  </wp:cNvGraphicFramePr>
+                  <a:graphic xmlns:a="http://schemas.openxmlformats.org/drawingml/2006/main">
+                    <a:graphicData uri="http://schemas.openxmlformats.org/drawingml/2006/picture">
+                      <pic:pic xmlns:pic="http://schemas.openxmlformats.org/drawingml/2006/picture">
+                        <pic:nvPicPr>
+                          <pic:cNvPr id="8" name="图片 5"/>
+                          <pic:cNvPicPr>
+                            <a:picLocks noChangeAspect="1"/>
+                          </pic:cNvPicPr>
+                        </pic:nvPicPr>
+                        <pic:blipFill>
+                          <a:blip r:embed="rId14"/>
+                          <a:stretch>
+                            <a:fillRect/>
+                          </a:stretch>
+                        </pic:blipFill>
+                        <pic:spPr>
+                          <a:xfrm>
+                            <a:off x="0" y="0"/>
+                            <a:ext cx="5269865" cy="2801620"/>
+                          </a:xfrm>
+                          <a:prstGeom prst="rect">
+                            <a:avLst/>
+                          </a:prstGeom>
+                          <a:noFill/>
+                          <a:ln>
+                            <a:noFill/>
+                          </a:ln>
+                        </pic:spPr>
+                      </pic:pic>
+                    </a:graphicData>
+                  </a:graphic>
+                </wp:anchor>
+              </w:drawing>
+            </w:r>
+            <w:r>
+              <w:rPr>
+                <w:rFonts w:hint="eastAsia"/>
+                <w:lang w:eastAsia="zh-CN"/>
               </w:rPr>
               <w:t>（</w:t>
             </w:r>
             <w:r>
               <w:rPr>
-                <w:color w:val="000000" w:themeColor="text1"/>
-                <w:sz w:val="22"/>
-                <w:szCs w:val="21"/>
-              </w:rPr>
-              <w:t>仿真截图及时序分析</w:t>
-            </w:r>
-            <w:r>
-              <w:rPr>
-                <w:rFonts w:hint="eastAsia"/>
-                <w:color w:val="000000" w:themeColor="text1"/>
-                <w:sz w:val="22"/>
-                <w:szCs w:val="21"/>
-              </w:rPr>
-              <w:t>，要求包含读命中、读缺失、写命中及写缺失共四种情况的分析，且每种情况需列举2个测试用例进行分析。）</w:t>
-            </w:r>
+                <w:rFonts w:hint="eastAsia"/>
+                <w:color w:val="000000" w:themeColor="text1"/>
+                <w:sz w:val="22"/>
+                <w:szCs w:val="21"/>
+                <w:lang w:val="en-US" w:eastAsia="zh-CN"/>
+              </w:rPr>
+              <w:t>写缺失时cache和主存都不进行更新，需要保持原值。</w:t>
+            </w:r>
+            <w:r>
+              <w:rPr>
+                <w:rFonts w:hint="eastAsia"/>
+                <w:lang w:eastAsia="zh-CN"/>
+              </w:rPr>
+              <w:t>）</w:t>
+            </w:r>
+          </w:p>
+          <w:p>
+            <w:pPr>
+              <w:pStyle w:val="14"/>
+              <w:spacing w:before="100" w:beforeAutospacing="1" w:after="100" w:afterAutospacing="1" w:line="400" w:lineRule="exact"/>
+              <w:ind w:firstLine="0" w:firstLineChars="0"/>
+              <w:jc w:val="left"/>
+              <w:rPr>
+                <w:rFonts w:hint="eastAsia"/>
+                <w:color w:val="000000" w:themeColor="text1"/>
+                <w:sz w:val="22"/>
+                <w:szCs w:val="21"/>
+                <w:lang w:val="en-US" w:eastAsia="zh-CN"/>
+              </w:rPr>
+            </w:pPr>
+            <w:r>
+              <w:drawing>
+                <wp:anchor distT="0" distB="0" distL="114300" distR="114300" simplePos="0" relativeHeight="251669504" behindDoc="0" locked="0" layoutInCell="1" allowOverlap="1">
+                  <wp:simplePos x="0" y="0"/>
+                  <wp:positionH relativeFrom="column">
+                    <wp:posOffset>-31750</wp:posOffset>
+                  </wp:positionH>
+                  <wp:positionV relativeFrom="paragraph">
+                    <wp:posOffset>4185920</wp:posOffset>
+                  </wp:positionV>
+                  <wp:extent cx="5263515" cy="2818765"/>
+                  <wp:effectExtent l="0" t="0" r="9525" b="635"/>
+                  <wp:wrapTopAndBottom/>
+                  <wp:docPr id="11" name="图片 8"/>
+                  <wp:cNvGraphicFramePr>
+                    <a:graphicFrameLocks xmlns:a="http://schemas.openxmlformats.org/drawingml/2006/main" noChangeAspect="1"/>
+                  </wp:cNvGraphicFramePr>
+                  <a:graphic xmlns:a="http://schemas.openxmlformats.org/drawingml/2006/main">
+                    <a:graphicData uri="http://schemas.openxmlformats.org/drawingml/2006/picture">
+                      <pic:pic xmlns:pic="http://schemas.openxmlformats.org/drawingml/2006/picture">
+                        <pic:nvPicPr>
+                          <pic:cNvPr id="11" name="图片 8"/>
+                          <pic:cNvPicPr>
+                            <a:picLocks noChangeAspect="1"/>
+                          </pic:cNvPicPr>
+                        </pic:nvPicPr>
+                        <pic:blipFill>
+                          <a:blip r:embed="rId15"/>
+                          <a:stretch>
+                            <a:fillRect/>
+                          </a:stretch>
+                        </pic:blipFill>
+                        <pic:spPr>
+                          <a:xfrm>
+                            <a:off x="0" y="0"/>
+                            <a:ext cx="5263515" cy="2818765"/>
+                          </a:xfrm>
+                          <a:prstGeom prst="rect">
+                            <a:avLst/>
+                          </a:prstGeom>
+                          <a:noFill/>
+                          <a:ln>
+                            <a:noFill/>
+                          </a:ln>
+                        </pic:spPr>
+                      </pic:pic>
+                    </a:graphicData>
+                  </a:graphic>
+                </wp:anchor>
+              </w:drawing>
+            </w:r>
+            <w:r>
+              <w:rPr>
+                <w:rFonts w:hint="default"/>
+                <w:color w:val="000000" w:themeColor="text1"/>
+                <w:sz w:val="22"/>
+                <w:szCs w:val="21"/>
+                <w:lang w:val="en-US"/>
+              </w:rPr>
+              <w:t>1393310ns-1393770ns</w:t>
+            </w:r>
+            <w:r>
+              <w:rPr>
+                <w:rFonts w:hint="eastAsia"/>
+                <w:color w:val="000000" w:themeColor="text1"/>
+                <w:sz w:val="22"/>
+                <w:szCs w:val="21"/>
+                <w:lang w:val="en-US" w:eastAsia="zh-CN"/>
+              </w:rPr>
+              <w:t>：当前待访问地址为</w:t>
+            </w:r>
+            <w:r>
+              <w:rPr>
+                <w:rFonts w:hint="default"/>
+                <w:color w:val="000000" w:themeColor="text1"/>
+                <w:sz w:val="22"/>
+                <w:szCs w:val="21"/>
+                <w:lang w:val="en-US" w:eastAsia="zh-CN"/>
+              </w:rPr>
+              <w:t>0x1f00</w:t>
+            </w:r>
+            <w:r>
+              <w:rPr>
+                <w:rFonts w:hint="eastAsia"/>
+                <w:color w:val="000000" w:themeColor="text1"/>
+                <w:sz w:val="22"/>
+                <w:szCs w:val="21"/>
+                <w:lang w:val="en-US" w:eastAsia="zh-CN"/>
+              </w:rPr>
+              <w:t>，cache非空，写缺失，待写入数据为255，应当不更新cache中原来的数据26，同时不写入主存。由控制台输出可见，写地址为7936，写数据为255，写缺失，刷新cache后从主存读取，等待cache响应，读取主存得数据为26，与期望的trace答案相符，主存没有被修改，该地址测试通过。</w:t>
+            </w:r>
+          </w:p>
+          <w:p>
+            <w:pPr>
+              <w:pStyle w:val="14"/>
+              <w:spacing w:before="100" w:beforeAutospacing="1" w:after="100" w:afterAutospacing="1" w:line="400" w:lineRule="exact"/>
+              <w:ind w:firstLine="0" w:firstLineChars="0"/>
+              <w:jc w:val="left"/>
+              <w:rPr>
+                <w:rFonts w:hint="default"/>
+                <w:color w:val="000000" w:themeColor="text1"/>
+                <w:sz w:val="22"/>
+                <w:szCs w:val="21"/>
+                <w:lang w:val="en-US" w:eastAsia="zh-CN"/>
+              </w:rPr>
+            </w:pPr>
+            <w:r>
+              <w:rPr>
+                <w:rFonts w:hint="default"/>
+                <w:color w:val="000000" w:themeColor="text1"/>
+                <w:sz w:val="22"/>
+                <w:szCs w:val="21"/>
+                <w:lang w:val="en-US" w:eastAsia="zh-CN"/>
+              </w:rPr>
+              <w:t>1395570ns-1396470ns</w:t>
+            </w:r>
+            <w:r>
+              <w:rPr>
+                <w:rFonts w:hint="eastAsia"/>
+                <w:color w:val="000000" w:themeColor="text1"/>
+                <w:sz w:val="22"/>
+                <w:szCs w:val="21"/>
+                <w:lang w:val="en-US" w:eastAsia="zh-CN"/>
+              </w:rPr>
+              <w:t>：当前待访问地址为0x1</w:t>
+            </w:r>
+            <w:r>
+              <w:rPr>
+                <w:rFonts w:hint="default"/>
+                <w:color w:val="000000" w:themeColor="text1"/>
+                <w:sz w:val="22"/>
+                <w:szCs w:val="21"/>
+                <w:lang w:val="en-US" w:eastAsia="zh-CN"/>
+              </w:rPr>
+              <w:t>e0c</w:t>
+            </w:r>
+            <w:r>
+              <w:rPr>
+                <w:rFonts w:hint="eastAsia"/>
+                <w:color w:val="000000" w:themeColor="text1"/>
+                <w:sz w:val="22"/>
+                <w:szCs w:val="21"/>
+                <w:lang w:val="en-US" w:eastAsia="zh-CN"/>
+              </w:rPr>
+              <w:t>，cache非空，写缺失，待写入数据为</w:t>
+            </w:r>
+            <w:r>
+              <w:rPr>
+                <w:rFonts w:hint="default"/>
+                <w:color w:val="000000" w:themeColor="text1"/>
+                <w:sz w:val="22"/>
+                <w:szCs w:val="21"/>
+                <w:lang w:val="en-US" w:eastAsia="zh-CN"/>
+              </w:rPr>
+              <w:t>255</w:t>
+            </w:r>
+            <w:r>
+              <w:rPr>
+                <w:rFonts w:hint="eastAsia"/>
+                <w:color w:val="000000" w:themeColor="text1"/>
+                <w:sz w:val="22"/>
+                <w:szCs w:val="21"/>
+                <w:lang w:val="en-US" w:eastAsia="zh-CN"/>
+              </w:rPr>
+              <w:t>，应当不更新cache原来的数值</w:t>
+            </w:r>
+            <w:r>
+              <w:rPr>
+                <w:rFonts w:hint="default"/>
+                <w:color w:val="000000" w:themeColor="text1"/>
+                <w:sz w:val="22"/>
+                <w:szCs w:val="21"/>
+                <w:lang w:val="en-US" w:eastAsia="zh-CN"/>
+              </w:rPr>
+              <w:t>40</w:t>
+            </w:r>
+            <w:r>
+              <w:rPr>
+                <w:rFonts w:hint="eastAsia"/>
+                <w:color w:val="000000" w:themeColor="text1"/>
+                <w:sz w:val="22"/>
+                <w:szCs w:val="21"/>
+                <w:lang w:val="en-US" w:eastAsia="zh-CN"/>
+              </w:rPr>
+              <w:t>，同时不写入主存。由控制台输出可见，写地址为</w:t>
+            </w:r>
+            <w:r>
+              <w:rPr>
+                <w:rFonts w:hint="default"/>
+                <w:color w:val="000000" w:themeColor="text1"/>
+                <w:sz w:val="22"/>
+                <w:szCs w:val="21"/>
+                <w:lang w:val="en-US" w:eastAsia="zh-CN"/>
+              </w:rPr>
+              <w:t>7692</w:t>
+            </w:r>
+            <w:r>
+              <w:rPr>
+                <w:rFonts w:hint="eastAsia"/>
+                <w:color w:val="000000" w:themeColor="text1"/>
+                <w:sz w:val="22"/>
+                <w:szCs w:val="21"/>
+                <w:lang w:val="en-US" w:eastAsia="zh-CN"/>
+              </w:rPr>
+              <w:t>，写数据为255，写缺失，刷新cache后从主存读取，等待cache响应，读取主存得数据为</w:t>
+            </w:r>
+            <w:r>
+              <w:rPr>
+                <w:rFonts w:hint="default"/>
+                <w:color w:val="000000" w:themeColor="text1"/>
+                <w:sz w:val="22"/>
+                <w:szCs w:val="21"/>
+                <w:lang w:val="en-US" w:eastAsia="zh-CN"/>
+              </w:rPr>
+              <w:t>123</w:t>
+            </w:r>
+            <w:r>
+              <w:rPr>
+                <w:rFonts w:hint="eastAsia"/>
+                <w:color w:val="000000" w:themeColor="text1"/>
+                <w:sz w:val="22"/>
+                <w:szCs w:val="21"/>
+                <w:lang w:val="en-US" w:eastAsia="zh-CN"/>
+              </w:rPr>
+              <w:t>，与期望的trace答案相符，主存没有修改，该地址测试通过。</w:t>
+            </w:r>
+            <w:bookmarkStart w:id="1" w:name="_GoBack"/>
+            <w:bookmarkEnd w:id="1"/>
           </w:p>
         </w:tc>
       </w:tr>
@@ -1443,6 +2548,23 @@
     </w:lvl>
   </w:abstractNum>
   <w:abstractNum w:abstractNumId="1">
+    <w:nsid w:val="E34C4C2E"/>
+    <w:multiLevelType w:val="singleLevel"/>
+    <w:tmpl w:val="E34C4C2E"/>
+    <w:lvl w:ilvl="0" w:tentative="0">
+      <w:start w:val="1"/>
+      <w:numFmt w:val="decimal"/>
+      <w:lvlText w:val="%1."/>
+      <w:lvlJc w:val="left"/>
+      <w:pPr>
+        <w:ind w:left="425" w:hanging="425"/>
+      </w:pPr>
+      <w:rPr>
+        <w:rFonts w:hint="default"/>
+      </w:rPr>
+    </w:lvl>
+  </w:abstractNum>
+  <w:abstractNum w:abstractNumId="2">
     <w:nsid w:val="621C2880"/>
     <w:multiLevelType w:val="multilevel"/>
     <w:tmpl w:val="621C2880"/>
@@ -1529,10 +2651,13 @@
     </w:lvl>
   </w:abstractNum>
   <w:num w:numId="1">
-    <w:abstractNumId w:val="1"/>
+    <w:abstractNumId w:val="2"/>
   </w:num>
   <w:num w:numId="2">
     <w:abstractNumId w:val="0"/>
+  </w:num>
+  <w:num w:numId="3">
+    <w:abstractNumId w:val="1"/>
   </w:num>
 </w:numbering>
 </file>

</xml_diff>

<commit_message>
fix: missing reset signal in report
</commit_message>
<xml_diff>
--- a/comp-organ/lab4/report/200110428-杨杰睿-实验4实验报告.docx
+++ b/comp-organ/lab4/report/200110428-杨杰睿-实验4实验报告.docx
@@ -996,27 +996,27 @@
             </w:pPr>
             <w:r>
               <w:rPr>
-                <w:rFonts w:hint="default" w:ascii="Times New Roman" w:hAnsi="Times New Roman" w:cs="Times New Roman" w:eastAsiaTheme="minorEastAsia"/>
+                <w:rFonts w:hint="eastAsia" w:cs="Times New Roman" w:eastAsiaTheme="minorEastAsia"/>
                 <w:b/>
                 <w:bCs/>
                 <w:color w:val="000000" w:themeColor="text1"/>
                 <w:sz w:val="22"/>
                 <w:szCs w:val="22"/>
-                <w:lang w:val="en-US"/>
+                <w:lang w:val="en-US" w:eastAsia="zh-CN"/>
               </w:rPr>
               <w:drawing>
-                <wp:anchor distT="0" distB="0" distL="114300" distR="114300" simplePos="0" relativeHeight="251661312" behindDoc="0" locked="0" layoutInCell="1" allowOverlap="1">
+                <wp:anchor distT="0" distB="0" distL="114300" distR="114300" simplePos="0" relativeHeight="251669504" behindDoc="0" locked="0" layoutInCell="1" allowOverlap="1">
                   <wp:simplePos x="0" y="0"/>
                   <wp:positionH relativeFrom="column">
-                    <wp:posOffset>289560</wp:posOffset>
+                    <wp:posOffset>8255</wp:posOffset>
                   </wp:positionH>
                   <wp:positionV relativeFrom="paragraph">
-                    <wp:posOffset>62230</wp:posOffset>
+                    <wp:posOffset>34925</wp:posOffset>
                   </wp:positionV>
-                  <wp:extent cx="4568190" cy="5074285"/>
-                  <wp:effectExtent l="0" t="0" r="3810" b="635"/>
+                  <wp:extent cx="4685665" cy="5205095"/>
+                  <wp:effectExtent l="0" t="0" r="8255" b="6985"/>
                   <wp:wrapTopAndBottom/>
-                  <wp:docPr id="4" name="图片 4" descr="cache"/>
+                  <wp:docPr id="12" name="图片 12" descr="cache-add-reset"/>
                   <wp:cNvGraphicFramePr>
                     <a:graphicFrameLocks xmlns:a="http://schemas.openxmlformats.org/drawingml/2006/main" noChangeAspect="1"/>
                   </wp:cNvGraphicFramePr>
@@ -1024,7 +1024,7 @@
                     <a:graphicData uri="http://schemas.openxmlformats.org/drawingml/2006/picture">
                       <pic:pic xmlns:pic="http://schemas.openxmlformats.org/drawingml/2006/picture">
                         <pic:nvPicPr>
-                          <pic:cNvPr id="4" name="图片 4" descr="cache"/>
+                          <pic:cNvPr id="12" name="图片 12" descr="cache-add-reset"/>
                           <pic:cNvPicPr>
                             <a:picLocks noChangeAspect="1"/>
                           </pic:cNvPicPr>
@@ -1038,7 +1038,7 @@
                         <pic:spPr>
                           <a:xfrm>
                             <a:off x="0" y="0"/>
-                            <a:ext cx="4568190" cy="5074285"/>
+                            <a:ext cx="4685665" cy="5205095"/>
                           </a:xfrm>
                           <a:prstGeom prst="rect">
                             <a:avLst/>
@@ -1349,7 +1349,7 @@
             </w:pPr>
             <w:r>
               <w:drawing>
-                <wp:anchor distT="0" distB="0" distL="114300" distR="114300" simplePos="0" relativeHeight="251662336" behindDoc="0" locked="0" layoutInCell="1" allowOverlap="1">
+                <wp:anchor distT="0" distB="0" distL="114300" distR="114300" simplePos="0" relativeHeight="251661312" behindDoc="0" locked="0" layoutInCell="1" allowOverlap="1">
                   <wp:simplePos x="0" y="0"/>
                   <wp:positionH relativeFrom="column">
                     <wp:posOffset>-54610</wp:posOffset>
@@ -1462,6 +1462,7 @@
               <w:pStyle w:val="14"/>
               <w:widowControl w:val="0"/>
               <w:numPr>
+                <w:ilvl w:val="0"/>
                 <w:numId w:val="0"/>
               </w:numPr>
               <w:spacing w:before="100" w:beforeAutospacing="1" w:after="100" w:afterAutospacing="1" w:line="400" w:lineRule="exact"/>
@@ -1476,7 +1477,7 @@
             </w:pPr>
             <w:r>
               <w:drawing>
-                <wp:anchor distT="0" distB="0" distL="114300" distR="114300" simplePos="0" relativeHeight="251665408" behindDoc="0" locked="0" layoutInCell="1" allowOverlap="1">
+                <wp:anchor distT="0" distB="0" distL="114300" distR="114300" simplePos="0" relativeHeight="251664384" behindDoc="0" locked="0" layoutInCell="1" allowOverlap="1">
                   <wp:simplePos x="0" y="0"/>
                   <wp:positionH relativeFrom="column">
                     <wp:posOffset>-46990</wp:posOffset>
@@ -1551,6 +1552,7 @@
               <w:pStyle w:val="14"/>
               <w:widowControl w:val="0"/>
               <w:numPr>
+                <w:ilvl w:val="0"/>
                 <w:numId w:val="0"/>
               </w:numPr>
               <w:spacing w:before="100" w:beforeAutospacing="1" w:after="100" w:afterAutospacing="1" w:line="400" w:lineRule="exact"/>
@@ -1660,7 +1662,7 @@
             </w:pPr>
             <w:r>
               <w:drawing>
-                <wp:anchor distT="0" distB="0" distL="114300" distR="114300" simplePos="0" relativeHeight="251663360" behindDoc="0" locked="0" layoutInCell="1" allowOverlap="1">
+                <wp:anchor distT="0" distB="0" distL="114300" distR="114300" simplePos="0" relativeHeight="251662336" behindDoc="0" locked="0" layoutInCell="1" allowOverlap="1">
                   <wp:simplePos x="0" y="0"/>
                   <wp:positionH relativeFrom="column">
                     <wp:posOffset>-31750</wp:posOffset>
@@ -1740,7 +1742,7 @@
             </w:pPr>
             <w:r>
               <w:drawing>
-                <wp:anchor distT="0" distB="0" distL="114300" distR="114300" simplePos="0" relativeHeight="251664384" behindDoc="0" locked="0" layoutInCell="1" allowOverlap="1">
+                <wp:anchor distT="0" distB="0" distL="114300" distR="114300" simplePos="0" relativeHeight="251663360" behindDoc="0" locked="0" layoutInCell="1" allowOverlap="1">
                   <wp:simplePos x="0" y="0"/>
                   <wp:positionH relativeFrom="column">
                     <wp:posOffset>-50165</wp:posOffset>
@@ -1831,6 +1833,7 @@
               <w:pStyle w:val="14"/>
               <w:widowControl w:val="0"/>
               <w:numPr>
+                <w:ilvl w:val="0"/>
                 <w:numId w:val="0"/>
               </w:numPr>
               <w:spacing w:before="100" w:beforeAutospacing="1" w:after="100" w:afterAutospacing="1" w:line="400" w:lineRule="exact"/>
@@ -1885,7 +1888,7 @@
             </w:r>
             <w:r>
               <w:drawing>
-                <wp:anchor distT="0" distB="0" distL="114300" distR="114300" simplePos="0" relativeHeight="251668480" behindDoc="0" locked="0" layoutInCell="1" allowOverlap="1">
+                <wp:anchor distT="0" distB="0" distL="114300" distR="114300" simplePos="0" relativeHeight="251667456" behindDoc="0" locked="0" layoutInCell="1" allowOverlap="1">
                   <wp:simplePos x="0" y="0"/>
                   <wp:positionH relativeFrom="column">
                     <wp:posOffset>-31750</wp:posOffset>
@@ -1936,7 +1939,7 @@
             </w:r>
             <w:r>
               <w:drawing>
-                <wp:anchor distT="0" distB="0" distL="114300" distR="114300" simplePos="0" relativeHeight="251667456" behindDoc="0" locked="0" layoutInCell="1" allowOverlap="1">
+                <wp:anchor distT="0" distB="0" distL="114300" distR="114300" simplePos="0" relativeHeight="251666432" behindDoc="0" locked="0" layoutInCell="1" allowOverlap="1">
                   <wp:simplePos x="0" y="0"/>
                   <wp:positionH relativeFrom="column">
                     <wp:posOffset>-50165</wp:posOffset>
@@ -2061,6 +2064,7 @@
               <w:pStyle w:val="14"/>
               <w:widowControl w:val="0"/>
               <w:numPr>
+                <w:ilvl w:val="0"/>
                 <w:numId w:val="0"/>
               </w:numPr>
               <w:spacing w:before="100" w:beforeAutospacing="1" w:after="100" w:afterAutospacing="1" w:line="400" w:lineRule="exact"/>
@@ -2161,7 +2165,7 @@
             </w:r>
             <w:r>
               <w:drawing>
-                <wp:anchor distT="0" distB="0" distL="114300" distR="114300" simplePos="0" relativeHeight="251666432" behindDoc="0" locked="0" layoutInCell="1" allowOverlap="1">
+                <wp:anchor distT="0" distB="0" distL="114300" distR="114300" simplePos="0" relativeHeight="251665408" behindDoc="0" locked="0" layoutInCell="1" allowOverlap="1">
                   <wp:simplePos x="0" y="0"/>
                   <wp:positionH relativeFrom="column">
                     <wp:posOffset>-31750</wp:posOffset>
@@ -2251,7 +2255,7 @@
             </w:pPr>
             <w:r>
               <w:drawing>
-                <wp:anchor distT="0" distB="0" distL="114300" distR="114300" simplePos="0" relativeHeight="251669504" behindDoc="0" locked="0" layoutInCell="1" allowOverlap="1">
+                <wp:anchor distT="0" distB="0" distL="114300" distR="114300" simplePos="0" relativeHeight="251668480" behindDoc="0" locked="0" layoutInCell="1" allowOverlap="1">
                   <wp:simplePos x="0" y="0"/>
                   <wp:positionH relativeFrom="column">
                     <wp:posOffset>-31750</wp:posOffset>
@@ -2475,8 +2479,6 @@
               </w:rPr>
               <w:t>，与期望的trace答案相符，主存没有修改，该地址测试通过。</w:t>
             </w:r>
-            <w:bookmarkStart w:id="1" w:name="_GoBack"/>
-            <w:bookmarkEnd w:id="1"/>
           </w:p>
         </w:tc>
       </w:tr>
@@ -3088,6 +3090,7 @@
     <w:name w:val="页眉 Char"/>
     <w:basedOn w:val="9"/>
     <w:link w:val="5"/>
+    <w:qFormat/>
     <w:uiPriority w:val="99"/>
     <w:rPr>
       <w:sz w:val="18"/>

</xml_diff>